<commit_message>
Partie du jeu de données
Ajout de l'Excel de création des données et fichier d'insert
</commit_message>
<xml_diff>
--- a/Documentation/DESCRIPTION DU PROJET TUTORE LP BDDv3.docx
+++ b/Documentation/DESCRIPTION DU PROJET TUTORE LP BDDv3.docx
@@ -1,6 +1,6 @@
 
 <file path=word/document.xml><?xml version="1.0" encoding="utf-8"?>
-<w:document xmlns:wpc="http://schemas.microsoft.com/office/word/2010/wordprocessingCanvas" xmlns:cx="http://schemas.microsoft.com/office/drawing/2014/chartex" xmlns:cx1="http://schemas.microsoft.com/office/drawing/2015/9/8/chartex" xmlns:cx2="http://schemas.microsoft.com/office/drawing/2015/10/21/chartex" xmlns:cx3="http://schemas.microsoft.com/office/drawing/2016/5/9/chartex" xmlns:cx4="http://schemas.microsoft.com/office/drawing/2016/5/10/chartex" xmlns:cx5="http://schemas.microsoft.com/office/drawing/2016/5/11/chartex" xmlns:cx6="http://schemas.microsoft.com/office/drawing/2016/5/12/chartex" xmlns:cx7="http://schemas.microsoft.com/office/drawing/2016/5/13/chartex" xmlns:cx8="http://schemas.microsoft.com/office/drawing/2016/5/14/chartex" xmlns:mc="http://schemas.openxmlformats.org/markup-compatibility/2006" xmlns:aink="http://schemas.microsoft.com/office/drawing/2016/ink" xmlns:am3d="http://schemas.microsoft.com/office/drawing/2017/model3d" xmlns:o="urn:schemas-microsoft-com:office:office" xmlns:oel="http://schemas.microsoft.com/office/2019/extlst" xmlns:r="http://schemas.openxmlformats.org/officeDocument/2006/relationships" xmlns:m="http://schemas.openxmlformats.org/officeDocument/2006/math" xmlns:v="urn:schemas-microsoft-com:vml" xmlns:wp14="http://schemas.microsoft.com/office/word/2010/wordprocessingDrawing" xmlns:wp="http://schemas.openxmlformats.org/drawingml/2006/wordprocessingDrawing" xmlns:w10="urn:schemas-microsoft-com:office:word" xmlns:w="http://schemas.openxmlformats.org/wordprocessingml/2006/main" xmlns:w14="http://schemas.microsoft.com/office/word/2010/wordml" xmlns:w15="http://schemas.microsoft.com/office/word/2012/wordml" xmlns:w16cex="http://schemas.microsoft.com/office/word/2018/wordml/cex" xmlns:w16cid="http://schemas.microsoft.com/office/word/2016/wordml/cid" xmlns:w16="http://schemas.microsoft.com/office/word/2018/wordml" xmlns:w16du="http://schemas.microsoft.com/office/word/2023/wordml/word16du" xmlns:w16sdtdh="http://schemas.microsoft.com/office/word/2020/wordml/sdtdatahash" xmlns:w16se="http://schemas.microsoft.com/office/word/2015/wordml/symex" xmlns:wpg="http://schemas.microsoft.com/office/word/2010/wordprocessingGroup" xmlns:wpi="http://schemas.microsoft.com/office/word/2010/wordprocessingInk" xmlns:wne="http://schemas.microsoft.com/office/word/2006/wordml" xmlns:wps="http://schemas.microsoft.com/office/word/2010/wordprocessingShape" mc:Ignorable="w14 w15 w16se w16cid w16 w16cex w16sdtdh wp14">
+<w:document xmlns:wpc="http://schemas.microsoft.com/office/word/2010/wordprocessingCanvas" xmlns:cx="http://schemas.microsoft.com/office/drawing/2014/chartex" xmlns:cx1="http://schemas.microsoft.com/office/drawing/2015/9/8/chartex" xmlns:cx2="http://schemas.microsoft.com/office/drawing/2015/10/21/chartex" xmlns:cx3="http://schemas.microsoft.com/office/drawing/2016/5/9/chartex" xmlns:cx4="http://schemas.microsoft.com/office/drawing/2016/5/10/chartex" xmlns:cx5="http://schemas.microsoft.com/office/drawing/2016/5/11/chartex" xmlns:cx6="http://schemas.microsoft.com/office/drawing/2016/5/12/chartex" xmlns:cx7="http://schemas.microsoft.com/office/drawing/2016/5/13/chartex" xmlns:cx8="http://schemas.microsoft.com/office/drawing/2016/5/14/chartex" xmlns:mc="http://schemas.openxmlformats.org/markup-compatibility/2006" xmlns:aink="http://schemas.microsoft.com/office/drawing/2016/ink" xmlns:am3d="http://schemas.microsoft.com/office/drawing/2017/model3d" xmlns:o="urn:schemas-microsoft-com:office:office" xmlns:r="http://schemas.openxmlformats.org/officeDocument/2006/relationships" xmlns:m="http://schemas.openxmlformats.org/officeDocument/2006/math" xmlns:v="urn:schemas-microsoft-com:vml" xmlns:wp14="http://schemas.microsoft.com/office/word/2010/wordprocessingDrawing" xmlns:wp="http://schemas.openxmlformats.org/drawingml/2006/wordprocessingDrawing" xmlns:w10="urn:schemas-microsoft-com:office:word" xmlns:w="http://schemas.openxmlformats.org/wordprocessingml/2006/main" xmlns:w14="http://schemas.microsoft.com/office/word/2010/wordml" xmlns:w15="http://schemas.microsoft.com/office/word/2012/wordml" xmlns:w16cid="http://schemas.microsoft.com/office/word/2016/wordml/cid" xmlns:w16se="http://schemas.microsoft.com/office/word/2015/wordml/symex" xmlns:wpg="http://schemas.microsoft.com/office/word/2010/wordprocessingGroup" xmlns:wpi="http://schemas.microsoft.com/office/word/2010/wordprocessingInk" xmlns:wne="http://schemas.microsoft.com/office/word/2006/wordml" xmlns:wps="http://schemas.microsoft.com/office/word/2010/wordprocessingShape" mc:Ignorable="w14 w15 w16se w16cid wp14">
   <w:body>
     <w:p>
       <w:pPr>
@@ -187,21 +187,59 @@
         </w:rPr>
         <w:t xml:space="preserve"> : </w:t>
       </w:r>
-      <w:r>
-        <w:rPr>
-          <w:rFonts w:ascii="Verdana" w:hAnsi="Verdana"/>
-          <w:sz w:val="20"/>
-          <w:szCs w:val="20"/>
-        </w:rPr>
-        <w:t>Sébastien MASSON</w:t>
-      </w:r>
-      <w:r>
-        <w:rPr>
-          <w:rFonts w:ascii="Verdana" w:hAnsi="Verdana"/>
-          <w:sz w:val="20"/>
-          <w:szCs w:val="20"/>
-        </w:rPr>
-        <w:t>, Vincent COUTURIER</w:t>
+      <w:proofErr w:type="spellStart"/>
+      <w:r>
+        <w:rPr>
+          <w:rFonts w:ascii="Verdana" w:hAnsi="Verdana"/>
+          <w:sz w:val="20"/>
+          <w:szCs w:val="20"/>
+        </w:rPr>
+        <w:t>Bevilacqua</w:t>
+      </w:r>
+      <w:proofErr w:type="spellEnd"/>
+      <w:r>
+        <w:rPr>
+          <w:rFonts w:ascii="Verdana" w:hAnsi="Verdana"/>
+          <w:sz w:val="20"/>
+          <w:szCs w:val="20"/>
+        </w:rPr>
+        <w:t xml:space="preserve"> Romain, Ducret Robin, Gantelet Mathis, </w:t>
+      </w:r>
+      <w:proofErr w:type="spellStart"/>
+      <w:r>
+        <w:rPr>
+          <w:rFonts w:ascii="Verdana" w:hAnsi="Verdana"/>
+          <w:sz w:val="20"/>
+          <w:szCs w:val="20"/>
+        </w:rPr>
+        <w:t>Hode</w:t>
+      </w:r>
+      <w:proofErr w:type="spellEnd"/>
+      <w:r>
+        <w:rPr>
+          <w:rFonts w:ascii="Verdana" w:hAnsi="Verdana"/>
+          <w:sz w:val="20"/>
+          <w:szCs w:val="20"/>
+        </w:rPr>
+        <w:t xml:space="preserve"> Thomas, </w:t>
+      </w:r>
+      <w:proofErr w:type="spellStart"/>
+      <w:r>
+        <w:rPr>
+          <w:rFonts w:ascii="Verdana" w:hAnsi="Verdana"/>
+          <w:sz w:val="20"/>
+          <w:szCs w:val="20"/>
+        </w:rPr>
+        <w:t>Pacalet</w:t>
+      </w:r>
+      <w:proofErr w:type="spellEnd"/>
+      <w:r>
+        <w:rPr>
+          <w:rFonts w:ascii="Verdana" w:hAnsi="Verdana"/>
+          <w:sz w:val="20"/>
+          <w:szCs w:val="20"/>
+        </w:rPr>
+        <w:t xml:space="preserve"> Hugo</w:t>
       </w:r>
     </w:p>
     <w:p>
@@ -1019,23 +1057,13 @@
           <w:szCs w:val="20"/>
         </w:rPr>
       </w:pPr>
-      <w:proofErr w:type="spellStart"/>
-      <w:r>
-        <w:rPr>
-          <w:rFonts w:ascii="Verdana" w:hAnsi="Verdana"/>
-          <w:sz w:val="20"/>
-          <w:szCs w:val="20"/>
-        </w:rPr>
-        <w:t>Etats</w:t>
-      </w:r>
-      <w:proofErr w:type="spellEnd"/>
-      <w:r>
-        <w:rPr>
-          <w:rFonts w:ascii="Verdana" w:hAnsi="Verdana"/>
-          <w:sz w:val="20"/>
-          <w:szCs w:val="20"/>
-        </w:rPr>
-        <w:t xml:space="preserve"> sur la base OLT</w:t>
+      <w:r>
+        <w:rPr>
+          <w:rFonts w:ascii="Verdana" w:hAnsi="Verdana"/>
+          <w:sz w:val="20"/>
+          <w:szCs w:val="20"/>
+        </w:rPr>
+        <w:t>Etats sur la base OLT</w:t>
       </w:r>
       <w:r>
         <w:rPr>
@@ -1795,6 +1823,7 @@
           <w:sz w:val="20"/>
           <w:szCs w:val="20"/>
         </w:rPr>
+        <w:lastRenderedPageBreak/>
         <mc:AlternateContent>
           <mc:Choice Requires="wps">
             <w:drawing>
@@ -1961,7 +1990,7 @@
           </mc:Choice>
           <mc:Fallback>
             <w:pict>
-              <v:rect w14:anchorId="6A7940EE" id="Rectangle 10" o:spid="_x0000_s1026" style="position:absolute;left:0;text-align:left;margin-left:128.85pt;margin-top:57.55pt;width:105.8pt;height:29.45pt;z-index:251675648;visibility:visible;mso-wrap-style:square;mso-height-percent:0;mso-wrap-distance-left:9pt;mso-wrap-distance-top:0;mso-wrap-distance-right:9pt;mso-wrap-distance-bottom:0;mso-position-horizontal:absolute;mso-position-horizontal-relative:text;mso-position-vertical:absolute;mso-position-vertical-relative:text;mso-height-percent:0;mso-height-relative:margin;v-text-anchor:middle" o:gfxdata="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" fillcolor="white [3212]" stroked="f" strokeweight="1pt">
+              <v:rect w14:anchorId="6A7940EE" id="Rectangle 10" o:spid="_x0000_s1026" style="position:absolute;left:0;text-align:left;margin-left:128.85pt;margin-top:57.55pt;width:105.8pt;height:29.45pt;z-index:251675648;visibility:visible;mso-wrap-style:square;mso-height-percent:0;mso-wrap-distance-left:9pt;mso-wrap-distance-top:0;mso-wrap-distance-right:9pt;mso-wrap-distance-bottom:0;mso-position-horizontal:absolute;mso-position-horizontal-relative:text;mso-position-vertical:absolute;mso-position-vertical-relative:text;mso-height-percent:0;mso-height-relative:margin;v-text-anchor:middle" o:gfxdata="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" fillcolor="white [3212]" stroked="f" strokeweight="1pt">
                 <v:textbox>
                   <w:txbxContent>
                     <w:p>
@@ -2224,7 +2253,7 @@
           </mc:Choice>
           <mc:Fallback>
             <w:pict>
-              <v:rect w14:anchorId="57C32290" id="Rectangle 7" o:spid="_x0000_s1027" style="position:absolute;left:0;text-align:left;margin-left:295.4pt;margin-top:73.6pt;width:73.75pt;height:39.5pt;z-index:251669504;visibility:visible;mso-wrap-style:square;mso-width-percent:0;mso-height-percent:0;mso-wrap-distance-left:9pt;mso-wrap-distance-top:0;mso-wrap-distance-right:9pt;mso-wrap-distance-bottom:0;mso-position-horizontal:absolute;mso-position-horizontal-relative:text;mso-position-vertical:absolute;mso-position-vertical-relative:text;mso-width-percent:0;mso-height-percent:0;mso-width-relative:margin;mso-height-relative:margin;v-text-anchor:middle" o:gfxdata="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" filled="f" stroked="f" strokeweight="1pt">
+              <v:rect w14:anchorId="57C32290" id="Rectangle 7" o:spid="_x0000_s1027" style="position:absolute;left:0;text-align:left;margin-left:295.4pt;margin-top:73.6pt;width:73.75pt;height:39.5pt;z-index:251669504;visibility:visible;mso-wrap-style:square;mso-width-percent:0;mso-height-percent:0;mso-wrap-distance-left:9pt;mso-wrap-distance-top:0;mso-wrap-distance-right:9pt;mso-wrap-distance-bottom:0;mso-position-horizontal:absolute;mso-position-horizontal-relative:text;mso-position-vertical:absolute;mso-position-vertical-relative:text;mso-width-percent:0;mso-height-percent:0;mso-width-relative:margin;mso-height-relative:margin;v-text-anchor:middle" o:gfxdata="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" filled="f" stroked="f" strokeweight="1pt">
                 <v:textbox>
                   <w:txbxContent>
                     <w:p>
@@ -2486,7 +2515,7 @@
           </mc:Choice>
           <mc:Fallback>
             <w:pict>
-              <v:rect w14:anchorId="055A3D29" id="Rectangle 9" o:spid="_x0000_s1028" style="position:absolute;left:0;text-align:left;margin-left:355.5pt;margin-top:55.6pt;width:105.8pt;height:18.5pt;z-index:251673600;visibility:visible;mso-wrap-style:square;mso-height-percent:0;mso-wrap-distance-left:9pt;mso-wrap-distance-top:0;mso-wrap-distance-right:9pt;mso-wrap-distance-bottom:0;mso-position-horizontal:absolute;mso-position-horizontal-relative:text;mso-position-vertical:absolute;mso-position-vertical-relative:text;mso-height-percent:0;mso-height-relative:margin;v-text-anchor:middle" o:gfxdata="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" fillcolor="white [3212]" stroked="f" strokeweight="1pt">
+              <v:rect w14:anchorId="055A3D29" id="Rectangle 9" o:spid="_x0000_s1028" style="position:absolute;left:0;text-align:left;margin-left:355.5pt;margin-top:55.6pt;width:105.8pt;height:18.5pt;z-index:251673600;visibility:visible;mso-wrap-style:square;mso-height-percent:0;mso-wrap-distance-left:9pt;mso-wrap-distance-top:0;mso-wrap-distance-right:9pt;mso-wrap-distance-bottom:0;mso-position-horizontal:absolute;mso-position-horizontal-relative:text;mso-position-vertical:absolute;mso-position-vertical-relative:text;mso-height-percent:0;mso-height-relative:margin;v-text-anchor:middle" o:gfxdata="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" fillcolor="white [3212]" stroked="f" strokeweight="1pt">
                 <v:textbox>
                   <w:txbxContent>
                     <w:p>
@@ -2762,7 +2791,7 @@
           </mc:Choice>
           <mc:Fallback>
             <w:pict>
-              <v:rect w14:anchorId="7446291C" id="Rectangle 8" o:spid="_x0000_s1029" style="position:absolute;left:0;text-align:left;margin-left:355.85pt;margin-top:137.55pt;width:105.8pt;height:18.5pt;z-index:251671552;visibility:visible;mso-wrap-style:square;mso-height-percent:0;mso-wrap-distance-left:9pt;mso-wrap-distance-top:0;mso-wrap-distance-right:9pt;mso-wrap-distance-bottom:0;mso-position-horizontal:absolute;mso-position-horizontal-relative:text;mso-position-vertical:absolute;mso-position-vertical-relative:text;mso-height-percent:0;mso-height-relative:margin;v-text-anchor:middle" o:gfxdata="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" fillcolor="white [3212]" stroked="f" strokeweight="1pt">
+              <v:rect w14:anchorId="7446291C" id="Rectangle 8" o:spid="_x0000_s1029" style="position:absolute;left:0;text-align:left;margin-left:355.85pt;margin-top:137.55pt;width:105.8pt;height:18.5pt;z-index:251671552;visibility:visible;mso-wrap-style:square;mso-height-percent:0;mso-wrap-distance-left:9pt;mso-wrap-distance-top:0;mso-wrap-distance-right:9pt;mso-wrap-distance-bottom:0;mso-position-horizontal:absolute;mso-position-horizontal-relative:text;mso-position-vertical:absolute;mso-position-vertical-relative:text;mso-height-percent:0;mso-height-relative:margin;v-text-anchor:middle" o:gfxdata="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" fillcolor="white [3212]" stroked="f" strokeweight="1pt">
                 <v:textbox>
                   <w:txbxContent>
                     <w:p>
@@ -2930,7 +2959,6 @@
           <w:sz w:val="20"/>
           <w:szCs w:val="20"/>
         </w:rPr>
-        <w:lastRenderedPageBreak/>
         <w:t>Pour les rapports, il faut vous poser l</w:t>
       </w:r>
       <w:r>
@@ -3001,29 +3029,7 @@
           <w:sz w:val="20"/>
           <w:szCs w:val="20"/>
         </w:rPr>
-        <w:t>il sur la base OLTP ou sur la base OLAP (</w:t>
-      </w:r>
-      <w:proofErr w:type="spellStart"/>
-      <w:r>
-        <w:rPr>
-          <w:rFonts w:ascii="Verdana" w:hAnsi="Verdana"/>
-          <w:i/>
-          <w:iCs/>
-          <w:sz w:val="20"/>
-          <w:szCs w:val="20"/>
-        </w:rPr>
-        <w:t>Etat</w:t>
-      </w:r>
-      <w:proofErr w:type="spellEnd"/>
-      <w:r>
-        <w:rPr>
-          <w:rFonts w:ascii="Verdana" w:hAnsi="Verdana"/>
-          <w:i/>
-          <w:iCs/>
-          <w:sz w:val="20"/>
-          <w:szCs w:val="20"/>
-        </w:rPr>
-        <w:t xml:space="preserve"> BI)</w:t>
+        <w:t>il sur la base OLTP ou sur la base OLAP (Etat BI)</w:t>
       </w:r>
       <w:r>
         <w:rPr>
@@ -3151,6 +3157,7 @@
           <w:bCs/>
           <w:i/>
           <w:iCs/>
+          <w:noProof/>
           <w:sz w:val="20"/>
           <w:szCs w:val="20"/>
         </w:rPr>
@@ -4590,6 +4597,7 @@
           <w:sz w:val="20"/>
           <w:szCs w:val="20"/>
         </w:rPr>
+        <w:lastRenderedPageBreak/>
         <w:t>Indiquer pour chaque user story</w:t>
       </w:r>
       <w:r>
@@ -4763,7 +4771,6 @@
                 <w:szCs w:val="20"/>
               </w:rPr>
             </w:pPr>
-            <w:proofErr w:type="spellStart"/>
             <w:r>
               <w:rPr>
                 <w:rFonts w:ascii="Verdana" w:hAnsi="Verdana"/>
@@ -4773,7 +4780,6 @@
               </w:rPr>
               <w:t>Etat</w:t>
             </w:r>
-            <w:proofErr w:type="spellEnd"/>
           </w:p>
         </w:tc>
         <w:tc>
@@ -4887,7 +4893,7 @@
                 <w:sz w:val="20"/>
                 <w:szCs w:val="20"/>
               </w:rPr>
-              <w:t>Validé</w:t>
+              <w:t>Non validé (90%)</w:t>
             </w:r>
           </w:p>
         </w:tc>
@@ -4909,7 +4915,7 @@
                 <w:sz w:val="20"/>
                 <w:szCs w:val="20"/>
               </w:rPr>
-              <w:t>Vincent (50%)</w:t>
+              <w:t>Hugo (60%)</w:t>
             </w:r>
           </w:p>
           <w:p>
@@ -4926,15 +4932,7 @@
                 <w:sz w:val="20"/>
                 <w:szCs w:val="20"/>
               </w:rPr>
-              <w:t>Seb</w:t>
-            </w:r>
-            <w:r>
-              <w:rPr>
-                <w:rFonts w:ascii="Verdana" w:hAnsi="Verdana"/>
-                <w:sz w:val="20"/>
-                <w:szCs w:val="20"/>
-              </w:rPr>
-              <w:t xml:space="preserve"> (50%)</w:t>
+              <w:t>Robin (40%)</w:t>
             </w:r>
           </w:p>
         </w:tc>
@@ -5024,7 +5022,7 @@
                 <w:sz w:val="20"/>
                 <w:szCs w:val="20"/>
               </w:rPr>
-              <w:t>Validé</w:t>
+              <w:t>En cours</w:t>
             </w:r>
           </w:p>
         </w:tc>
@@ -5046,7 +5044,181 @@
                 <w:sz w:val="20"/>
                 <w:szCs w:val="20"/>
               </w:rPr>
-              <w:t>Vincent (100%)</w:t>
+              <w:t>Mathis (60%)</w:t>
+            </w:r>
+          </w:p>
+          <w:p>
+            <w:pPr>
+              <w:rPr>
+                <w:rFonts w:ascii="Verdana" w:hAnsi="Verdana"/>
+                <w:sz w:val="20"/>
+                <w:szCs w:val="20"/>
+              </w:rPr>
+            </w:pPr>
+            <w:r>
+              <w:rPr>
+                <w:rFonts w:ascii="Verdana" w:hAnsi="Verdana"/>
+                <w:sz w:val="20"/>
+                <w:szCs w:val="20"/>
+              </w:rPr>
+              <w:t>Romain (40%)</w:t>
+            </w:r>
+          </w:p>
+          <w:p>
+            <w:pPr>
+              <w:rPr>
+                <w:rFonts w:ascii="Verdana" w:hAnsi="Verdana"/>
+                <w:sz w:val="20"/>
+                <w:szCs w:val="20"/>
+              </w:rPr>
+            </w:pPr>
+            <w:bookmarkStart w:id="0" w:name="_GoBack"/>
+            <w:bookmarkEnd w:id="0"/>
+          </w:p>
+        </w:tc>
+      </w:tr>
+      <w:tr>
+        <w:tc>
+          <w:tcPr>
+            <w:tcW w:w="2050" w:type="pct"/>
+          </w:tcPr>
+          <w:p>
+            <w:pPr>
+              <w:rPr>
+                <w:rFonts w:ascii="Verdana" w:hAnsi="Verdana"/>
+                <w:sz w:val="20"/>
+                <w:szCs w:val="20"/>
+              </w:rPr>
+            </w:pPr>
+            <w:r>
+              <w:rPr>
+                <w:rFonts w:ascii="Verdana" w:hAnsi="Verdana"/>
+                <w:sz w:val="20"/>
+                <w:szCs w:val="20"/>
+              </w:rPr>
+              <w:t>En tant que développeur je veux disposer de vues pour la consultation et de procédures stockées pour la modification ; modules 3 et 4</w:t>
+            </w:r>
+          </w:p>
+        </w:tc>
+        <w:tc>
+          <w:tcPr>
+            <w:tcW w:w="438" w:type="pct"/>
+          </w:tcPr>
+          <w:p>
+            <w:pPr>
+              <w:rPr>
+                <w:rFonts w:ascii="Verdana" w:hAnsi="Verdana"/>
+                <w:sz w:val="20"/>
+                <w:szCs w:val="20"/>
+              </w:rPr>
+            </w:pPr>
+            <w:r>
+              <w:rPr>
+                <w:rFonts w:ascii="Verdana" w:hAnsi="Verdana"/>
+                <w:sz w:val="20"/>
+                <w:szCs w:val="20"/>
+              </w:rPr>
+              <w:t>1</w:t>
+            </w:r>
+          </w:p>
+        </w:tc>
+        <w:tc>
+          <w:tcPr>
+            <w:tcW w:w="704" w:type="pct"/>
+          </w:tcPr>
+          <w:p>
+            <w:pPr>
+              <w:rPr>
+                <w:rFonts w:ascii="Verdana" w:hAnsi="Verdana"/>
+                <w:sz w:val="20"/>
+                <w:szCs w:val="20"/>
+              </w:rPr>
+            </w:pPr>
+            <w:r>
+              <w:rPr>
+                <w:rFonts w:ascii="Verdana" w:hAnsi="Verdana"/>
+                <w:sz w:val="20"/>
+                <w:szCs w:val="20"/>
+              </w:rPr>
+              <w:t>Oracle</w:t>
+            </w:r>
+          </w:p>
+        </w:tc>
+        <w:tc>
+          <w:tcPr>
+            <w:tcW w:w="904" w:type="pct"/>
+          </w:tcPr>
+          <w:p>
+            <w:pPr>
+              <w:rPr>
+                <w:rFonts w:ascii="Verdana" w:hAnsi="Verdana"/>
+                <w:sz w:val="20"/>
+                <w:szCs w:val="20"/>
+              </w:rPr>
+            </w:pPr>
+            <w:r>
+              <w:rPr>
+                <w:rFonts w:ascii="Verdana" w:hAnsi="Verdana"/>
+                <w:sz w:val="20"/>
+                <w:szCs w:val="20"/>
+              </w:rPr>
+              <w:t>Non validé (70%)</w:t>
+            </w:r>
+          </w:p>
+        </w:tc>
+        <w:tc>
+          <w:tcPr>
+            <w:tcW w:w="904" w:type="pct"/>
+          </w:tcPr>
+          <w:p>
+            <w:pPr>
+              <w:rPr>
+                <w:rFonts w:ascii="Verdana" w:hAnsi="Verdana"/>
+                <w:sz w:val="20"/>
+                <w:szCs w:val="20"/>
+              </w:rPr>
+            </w:pPr>
+            <w:r>
+              <w:rPr>
+                <w:rFonts w:ascii="Verdana" w:hAnsi="Verdana"/>
+                <w:sz w:val="20"/>
+                <w:szCs w:val="20"/>
+              </w:rPr>
+              <w:t>Mathis (50%)</w:t>
+            </w:r>
+          </w:p>
+          <w:p>
+            <w:pPr>
+              <w:rPr>
+                <w:rFonts w:ascii="Verdana" w:hAnsi="Verdana"/>
+                <w:sz w:val="20"/>
+                <w:szCs w:val="20"/>
+              </w:rPr>
+            </w:pPr>
+            <w:r>
+              <w:rPr>
+                <w:rFonts w:ascii="Verdana" w:hAnsi="Verdana"/>
+                <w:sz w:val="20"/>
+                <w:szCs w:val="20"/>
+              </w:rPr>
+              <w:t>Romain (30%)</w:t>
+            </w:r>
+          </w:p>
+          <w:p>
+            <w:pPr>
+              <w:rPr>
+                <w:rFonts w:ascii="Verdana" w:hAnsi="Verdana"/>
+                <w:sz w:val="20"/>
+                <w:szCs w:val="20"/>
+              </w:rPr>
+            </w:pPr>
+            <w:r>
+              <w:rPr>
+                <w:rFonts w:ascii="Verdana" w:hAnsi="Verdana"/>
+                <w:sz w:val="20"/>
+                <w:szCs w:val="20"/>
+              </w:rPr>
+              <w:t>Hugo (20%)</w:t>
             </w:r>
           </w:p>
         </w:tc>
@@ -5070,16 +5242,7 @@
                 <w:sz w:val="20"/>
                 <w:szCs w:val="20"/>
               </w:rPr>
-              <w:t xml:space="preserve">En tant que développeur je veux disposer de vues pour la consultation </w:t>
-            </w:r>
-            <w:r>
-              <w:rPr>
-                <w:rFonts w:ascii="Verdana" w:hAnsi="Verdana"/>
-                <w:sz w:val="20"/>
-                <w:szCs w:val="20"/>
-              </w:rPr>
-              <w:lastRenderedPageBreak/>
-              <w:t>et de procédures stockées pour la modification ; modules 3 et 4</w:t>
+              <w:t>En tant que développeur je veux disposer d’un jeu de données (INSERT PL/SQL) module 4</w:t>
             </w:r>
           </w:p>
         </w:tc>
@@ -5101,7 +5264,6 @@
                 <w:sz w:val="20"/>
                 <w:szCs w:val="20"/>
               </w:rPr>
-              <w:lastRenderedPageBreak/>
               <w:t>1</w:t>
             </w:r>
           </w:p>
@@ -5124,7 +5286,39 @@
                 <w:sz w:val="20"/>
                 <w:szCs w:val="20"/>
               </w:rPr>
-              <w:t>Oracle</w:t>
+              <w:t xml:space="preserve">PL/SQL, </w:t>
+            </w:r>
+            <w:proofErr w:type="spellStart"/>
+            <w:r>
+              <w:rPr>
+                <w:rFonts w:ascii="Verdana" w:hAnsi="Verdana"/>
+                <w:sz w:val="20"/>
+                <w:szCs w:val="20"/>
+              </w:rPr>
+              <w:t>GenerateData</w:t>
+            </w:r>
+            <w:proofErr w:type="spellEnd"/>
+          </w:p>
+        </w:tc>
+        <w:tc>
+          <w:tcPr>
+            <w:tcW w:w="904" w:type="pct"/>
+          </w:tcPr>
+          <w:p>
+            <w:pPr>
+              <w:rPr>
+                <w:rFonts w:ascii="Verdana" w:hAnsi="Verdana"/>
+                <w:sz w:val="20"/>
+                <w:szCs w:val="20"/>
+              </w:rPr>
+            </w:pPr>
+            <w:r>
+              <w:rPr>
+                <w:rFonts w:ascii="Verdana" w:hAnsi="Verdana"/>
+                <w:sz w:val="20"/>
+                <w:szCs w:val="20"/>
+              </w:rPr>
+              <w:t>En cours</w:t>
             </w:r>
           </w:p>
         </w:tc>
@@ -5146,14 +5340,9 @@
                 <w:sz w:val="20"/>
                 <w:szCs w:val="20"/>
               </w:rPr>
-              <w:t>Validé</w:t>
+              <w:t>Thomas (34%)</w:t>
             </w:r>
           </w:p>
-        </w:tc>
-        <w:tc>
-          <w:tcPr>
-            <w:tcW w:w="904" w:type="pct"/>
-          </w:tcPr>
           <w:p>
             <w:pPr>
               <w:rPr>
@@ -5168,7 +5357,24 @@
                 <w:sz w:val="20"/>
                 <w:szCs w:val="20"/>
               </w:rPr>
-              <w:t>Seb</w:t>
+              <w:t>Robin (22%)</w:t>
+            </w:r>
+          </w:p>
+          <w:p>
+            <w:pPr>
+              <w:rPr>
+                <w:rFonts w:ascii="Verdana" w:hAnsi="Verdana"/>
+                <w:sz w:val="20"/>
+                <w:szCs w:val="20"/>
+              </w:rPr>
+            </w:pPr>
+            <w:r>
+              <w:rPr>
+                <w:rFonts w:ascii="Verdana" w:hAnsi="Verdana"/>
+                <w:sz w:val="20"/>
+                <w:szCs w:val="20"/>
+              </w:rPr>
+              <w:t xml:space="preserve">Romain </w:t>
             </w:r>
             <w:r>
               <w:rPr>
@@ -5176,7 +5382,32 @@
                 <w:sz w:val="20"/>
                 <w:szCs w:val="20"/>
               </w:rPr>
-              <w:t xml:space="preserve"> (100%)</w:t>
+              <w:t>(22%)</w:t>
+            </w:r>
+          </w:p>
+          <w:p>
+            <w:pPr>
+              <w:rPr>
+                <w:rFonts w:ascii="Verdana" w:hAnsi="Verdana"/>
+                <w:sz w:val="20"/>
+                <w:szCs w:val="20"/>
+              </w:rPr>
+            </w:pPr>
+            <w:r>
+              <w:rPr>
+                <w:rFonts w:ascii="Verdana" w:hAnsi="Verdana"/>
+                <w:sz w:val="20"/>
+                <w:szCs w:val="20"/>
+              </w:rPr>
+              <w:t xml:space="preserve">Mathis </w:t>
+            </w:r>
+            <w:r>
+              <w:rPr>
+                <w:rFonts w:ascii="Verdana" w:hAnsi="Verdana"/>
+                <w:sz w:val="20"/>
+                <w:szCs w:val="20"/>
+              </w:rPr>
+              <w:t>(22%)</w:t>
             </w:r>
           </w:p>
         </w:tc>
@@ -5200,7 +5431,24 @@
                 <w:sz w:val="20"/>
                 <w:szCs w:val="20"/>
               </w:rPr>
-              <w:t>En tant que développeur je veux disposer d’un jeu de données (INSERT PL/SQL) module 4</w:t>
+              <w:t>En tant que directeur de clientèle je veux disposer d’un tableau croisé dynamique : Nombre d'actions confirmées par les fournisseurs par mois avec pourcentage</w:t>
+            </w:r>
+          </w:p>
+          <w:p>
+            <w:pPr>
+              <w:rPr>
+                <w:rFonts w:ascii="Verdana" w:hAnsi="Verdana"/>
+                <w:sz w:val="20"/>
+                <w:szCs w:val="20"/>
+              </w:rPr>
+            </w:pPr>
+            <w:r>
+              <w:rPr>
+                <w:rFonts w:ascii="Verdana" w:hAnsi="Verdana"/>
+                <w:sz w:val="20"/>
+                <w:szCs w:val="20"/>
+              </w:rPr>
+              <w:t>Graphique d'évolution par mois en barres</w:t>
             </w:r>
           </w:p>
         </w:tc>
@@ -5222,7 +5470,7 @@
                 <w:sz w:val="20"/>
                 <w:szCs w:val="20"/>
               </w:rPr>
-              <w:t>1</w:t>
+              <w:t>2</w:t>
             </w:r>
           </w:p>
         </w:tc>
@@ -5236,47 +5484,28 @@
                 <w:rFonts w:ascii="Verdana" w:hAnsi="Verdana"/>
                 <w:sz w:val="20"/>
                 <w:szCs w:val="20"/>
+                <w:lang w:val="en-US"/>
               </w:rPr>
             </w:pPr>
-            <w:r>
-              <w:rPr>
-                <w:rFonts w:ascii="Verdana" w:hAnsi="Verdana"/>
-                <w:sz w:val="20"/>
-                <w:szCs w:val="20"/>
-              </w:rPr>
-              <w:t xml:space="preserve">PL/SQL, </w:t>
-            </w:r>
             <w:proofErr w:type="spellStart"/>
             <w:r>
               <w:rPr>
                 <w:rFonts w:ascii="Verdana" w:hAnsi="Verdana"/>
                 <w:sz w:val="20"/>
                 <w:szCs w:val="20"/>
-              </w:rPr>
-              <w:t>GenerateData</w:t>
+                <w:lang w:val="en-US"/>
+              </w:rPr>
+              <w:t>PowerBI</w:t>
             </w:r>
             <w:proofErr w:type="spellEnd"/>
-          </w:p>
-        </w:tc>
-        <w:tc>
-          <w:tcPr>
-            <w:tcW w:w="904" w:type="pct"/>
-          </w:tcPr>
-          <w:p>
-            <w:pPr>
-              <w:rPr>
-                <w:rFonts w:ascii="Verdana" w:hAnsi="Verdana"/>
-                <w:sz w:val="20"/>
-                <w:szCs w:val="20"/>
-              </w:rPr>
-            </w:pPr>
             <w:r>
               <w:rPr>
                 <w:rFonts w:ascii="Verdana" w:hAnsi="Verdana"/>
                 <w:sz w:val="20"/>
                 <w:szCs w:val="20"/>
-              </w:rPr>
-              <w:t>Validé</w:t>
+                <w:lang w:val="en-US"/>
+              </w:rPr>
+              <w:t xml:space="preserve"> sur cube OLAP</w:t>
             </w:r>
           </w:p>
         </w:tc>
@@ -5292,22 +5521,20 @@
                 <w:szCs w:val="20"/>
               </w:rPr>
             </w:pPr>
-            <w:r>
-              <w:rPr>
-                <w:rFonts w:ascii="Verdana" w:hAnsi="Verdana"/>
-                <w:sz w:val="20"/>
-                <w:szCs w:val="20"/>
-              </w:rPr>
-              <w:t>Seb</w:t>
-            </w:r>
-            <w:r>
-              <w:rPr>
-                <w:rFonts w:ascii="Verdana" w:hAnsi="Verdana"/>
-                <w:sz w:val="20"/>
-                <w:szCs w:val="20"/>
-              </w:rPr>
-              <w:t xml:space="preserve"> (90%)</w:t>
-            </w:r>
+          </w:p>
+        </w:tc>
+        <w:tc>
+          <w:tcPr>
+            <w:tcW w:w="904" w:type="pct"/>
+          </w:tcPr>
+          <w:p>
+            <w:pPr>
+              <w:rPr>
+                <w:rFonts w:ascii="Verdana" w:hAnsi="Verdana"/>
+                <w:sz w:val="20"/>
+                <w:szCs w:val="20"/>
+              </w:rPr>
+            </w:pPr>
           </w:p>
         </w:tc>
       </w:tr>
@@ -5330,24 +5557,7 @@
                 <w:sz w:val="20"/>
                 <w:szCs w:val="20"/>
               </w:rPr>
-              <w:t>En tant que directeur de clientèle je veux disposer d’un tableau croisé dynamique : Nombre d'actions confirmées par les fournisseurs par mois avec pourcentage</w:t>
-            </w:r>
-          </w:p>
-          <w:p>
-            <w:pPr>
-              <w:rPr>
-                <w:rFonts w:ascii="Verdana" w:hAnsi="Verdana"/>
-                <w:sz w:val="20"/>
-                <w:szCs w:val="20"/>
-              </w:rPr>
-            </w:pPr>
-            <w:r>
-              <w:rPr>
-                <w:rFonts w:ascii="Verdana" w:hAnsi="Verdana"/>
-                <w:sz w:val="20"/>
-                <w:szCs w:val="20"/>
-              </w:rPr>
-              <w:t>Graphique d'évolution par mois en barres</w:t>
+              <w:t>En tant que directeur de clientèle je veux disposer d’un tableau croisé dynamique : Nombre d'actions refusées par les fournisseurs par mois avec pourcentage Graphique d'évolution par mois en barres</w:t>
             </w:r>
           </w:p>
         </w:tc>
@@ -5386,7 +5596,6 @@
                 <w:lang w:val="en-US"/>
               </w:rPr>
             </w:pPr>
-            <w:proofErr w:type="spellStart"/>
             <w:r>
               <w:rPr>
                 <w:rFonts w:ascii="Verdana" w:hAnsi="Verdana"/>
@@ -5394,9 +5603,8 @@
                 <w:szCs w:val="20"/>
                 <w:lang w:val="en-US"/>
               </w:rPr>
-              <w:t>PowerBI</w:t>
+              <w:t>R</w:t>
             </w:r>
-            <w:proofErr w:type="spellEnd"/>
             <w:r>
               <w:rPr>
                 <w:rFonts w:ascii="Verdana" w:hAnsi="Verdana"/>
@@ -5420,14 +5628,6 @@
                 <w:szCs w:val="20"/>
               </w:rPr>
             </w:pPr>
-            <w:r>
-              <w:rPr>
-                <w:rFonts w:ascii="Verdana" w:hAnsi="Verdana"/>
-                <w:sz w:val="20"/>
-                <w:szCs w:val="20"/>
-              </w:rPr>
-              <w:t>Non Validé (95%)</w:t>
-            </w:r>
           </w:p>
         </w:tc>
         <w:tc>
@@ -5442,145 +5642,6 @@
                 <w:szCs w:val="20"/>
               </w:rPr>
             </w:pPr>
-            <w:r>
-              <w:rPr>
-                <w:rFonts w:ascii="Verdana" w:hAnsi="Verdana"/>
-                <w:sz w:val="20"/>
-                <w:szCs w:val="20"/>
-              </w:rPr>
-              <w:t>Seb</w:t>
-            </w:r>
-            <w:r>
-              <w:rPr>
-                <w:rFonts w:ascii="Verdana" w:hAnsi="Verdana"/>
-                <w:sz w:val="20"/>
-                <w:szCs w:val="20"/>
-              </w:rPr>
-              <w:t xml:space="preserve"> (100%)</w:t>
-            </w:r>
-          </w:p>
-        </w:tc>
-      </w:tr>
-      <w:tr>
-        <w:tc>
-          <w:tcPr>
-            <w:tcW w:w="2050" w:type="pct"/>
-          </w:tcPr>
-          <w:p>
-            <w:pPr>
-              <w:rPr>
-                <w:rFonts w:ascii="Verdana" w:hAnsi="Verdana"/>
-                <w:sz w:val="20"/>
-                <w:szCs w:val="20"/>
-              </w:rPr>
-            </w:pPr>
-            <w:r>
-              <w:rPr>
-                <w:rFonts w:ascii="Verdana" w:hAnsi="Verdana"/>
-                <w:sz w:val="20"/>
-                <w:szCs w:val="20"/>
-              </w:rPr>
-              <w:t>En tant que directeur de clientèle je veux disposer d’un tableau croisé dynamique : Nombre d'actions refusées par les fournisseurs par mois avec pourcentage Graphique d'évolution par mois en barres</w:t>
-            </w:r>
-          </w:p>
-        </w:tc>
-        <w:tc>
-          <w:tcPr>
-            <w:tcW w:w="438" w:type="pct"/>
-          </w:tcPr>
-          <w:p>
-            <w:pPr>
-              <w:rPr>
-                <w:rFonts w:ascii="Verdana" w:hAnsi="Verdana"/>
-                <w:sz w:val="20"/>
-                <w:szCs w:val="20"/>
-              </w:rPr>
-            </w:pPr>
-            <w:r>
-              <w:rPr>
-                <w:rFonts w:ascii="Verdana" w:hAnsi="Verdana"/>
-                <w:sz w:val="20"/>
-                <w:szCs w:val="20"/>
-              </w:rPr>
-              <w:t>2</w:t>
-            </w:r>
-          </w:p>
-        </w:tc>
-        <w:tc>
-          <w:tcPr>
-            <w:tcW w:w="704" w:type="pct"/>
-          </w:tcPr>
-          <w:p>
-            <w:pPr>
-              <w:rPr>
-                <w:rFonts w:ascii="Verdana" w:hAnsi="Verdana"/>
-                <w:sz w:val="20"/>
-                <w:szCs w:val="20"/>
-                <w:lang w:val="en-US"/>
-              </w:rPr>
-            </w:pPr>
-            <w:r>
-              <w:rPr>
-                <w:rFonts w:ascii="Verdana" w:hAnsi="Verdana"/>
-                <w:sz w:val="20"/>
-                <w:szCs w:val="20"/>
-                <w:lang w:val="en-US"/>
-              </w:rPr>
-              <w:t>R</w:t>
-            </w:r>
-            <w:r>
-              <w:rPr>
-                <w:rFonts w:ascii="Verdana" w:hAnsi="Verdana"/>
-                <w:sz w:val="20"/>
-                <w:szCs w:val="20"/>
-                <w:lang w:val="en-US"/>
-              </w:rPr>
-              <w:t xml:space="preserve"> sur cube OLAP</w:t>
-            </w:r>
-          </w:p>
-        </w:tc>
-        <w:tc>
-          <w:tcPr>
-            <w:tcW w:w="904" w:type="pct"/>
-          </w:tcPr>
-          <w:p>
-            <w:pPr>
-              <w:rPr>
-                <w:rFonts w:ascii="Verdana" w:hAnsi="Verdana"/>
-                <w:sz w:val="20"/>
-                <w:szCs w:val="20"/>
-              </w:rPr>
-            </w:pPr>
-            <w:r>
-              <w:rPr>
-                <w:rFonts w:ascii="Verdana" w:hAnsi="Verdana"/>
-                <w:sz w:val="20"/>
-                <w:szCs w:val="20"/>
-              </w:rPr>
-              <w:t>Validé</w:t>
-            </w:r>
-          </w:p>
-        </w:tc>
-        <w:tc>
-          <w:tcPr>
-            <w:tcW w:w="904" w:type="pct"/>
-          </w:tcPr>
-          <w:p>
-            <w:pPr>
-              <w:rPr>
-                <w:rFonts w:ascii="Verdana" w:hAnsi="Verdana"/>
-                <w:sz w:val="20"/>
-                <w:szCs w:val="20"/>
-              </w:rPr>
-            </w:pPr>
-            <w:r>
-              <w:rPr>
-                <w:rFonts w:ascii="Verdana" w:hAnsi="Verdana"/>
-                <w:sz w:val="20"/>
-                <w:szCs w:val="20"/>
-              </w:rPr>
-              <w:t>Vincent (100%)</w:t>
-            </w:r>
           </w:p>
         </w:tc>
       </w:tr>
@@ -5768,14 +5829,6 @@
                 <w:szCs w:val="20"/>
               </w:rPr>
             </w:pPr>
-            <w:r>
-              <w:rPr>
-                <w:rFonts w:ascii="Verdana" w:hAnsi="Verdana"/>
-                <w:sz w:val="20"/>
-                <w:szCs w:val="20"/>
-              </w:rPr>
-              <w:t>En cours (60%)</w:t>
-            </w:r>
           </w:p>
         </w:tc>
         <w:tc>
@@ -5790,14 +5843,6 @@
                 <w:szCs w:val="20"/>
               </w:rPr>
             </w:pPr>
-            <w:r>
-              <w:rPr>
-                <w:rFonts w:ascii="Verdana" w:hAnsi="Verdana"/>
-                <w:sz w:val="20"/>
-                <w:szCs w:val="20"/>
-              </w:rPr>
-              <w:t>Vincent (100%)</w:t>
-            </w:r>
           </w:p>
         </w:tc>
       </w:tr>
@@ -6415,6 +6460,7 @@
                 <w:sz w:val="20"/>
                 <w:szCs w:val="20"/>
               </w:rPr>
+              <w:lastRenderedPageBreak/>
               <w:t>Users</w:t>
             </w:r>
             <w:proofErr w:type="spellEnd"/>
@@ -7062,7 +7108,6 @@
           <w:sz w:val="20"/>
           <w:szCs w:val="20"/>
         </w:rPr>
-        <w:lastRenderedPageBreak/>
         <w:t xml:space="preserve">Une VM Windows </w:t>
       </w:r>
       <w:r>
@@ -9165,7 +9210,6 @@
           <w:sz w:val="20"/>
           <w:szCs w:val="20"/>
         </w:rPr>
-        <w:lastRenderedPageBreak/>
         <w:t>30 minutes y compris démo + 15 minutes de questions.</w:t>
       </w:r>
     </w:p>
@@ -9225,7 +9269,7 @@
 </file>
 
 <file path=word/numbering.xml><?xml version="1.0" encoding="utf-8"?>
-<w:numbering xmlns:wpc="http://schemas.microsoft.com/office/word/2010/wordprocessingCanvas" xmlns:cx="http://schemas.microsoft.com/office/drawing/2014/chartex" xmlns:cx1="http://schemas.microsoft.com/office/drawing/2015/9/8/chartex" xmlns:cx2="http://schemas.microsoft.com/office/drawing/2015/10/21/chartex" xmlns:cx3="http://schemas.microsoft.com/office/drawing/2016/5/9/chartex" xmlns:cx4="http://schemas.microsoft.com/office/drawing/2016/5/10/chartex" xmlns:cx5="http://schemas.microsoft.com/office/drawing/2016/5/11/chartex" xmlns:cx6="http://schemas.microsoft.com/office/drawing/2016/5/12/chartex" xmlns:cx7="http://schemas.microsoft.com/office/drawing/2016/5/13/chartex" xmlns:cx8="http://schemas.microsoft.com/office/drawing/2016/5/14/chartex" xmlns:mc="http://schemas.openxmlformats.org/markup-compatibility/2006" xmlns:aink="http://schemas.microsoft.com/office/drawing/2016/ink" xmlns:am3d="http://schemas.microsoft.com/office/drawing/2017/model3d" xmlns:o="urn:schemas-microsoft-com:office:office" xmlns:oel="http://schemas.microsoft.com/office/2019/extlst" xmlns:r="http://schemas.openxmlformats.org/officeDocument/2006/relationships" xmlns:m="http://schemas.openxmlformats.org/officeDocument/2006/math" xmlns:v="urn:schemas-microsoft-com:vml" xmlns:wp14="http://schemas.microsoft.com/office/word/2010/wordprocessingDrawing" xmlns:wp="http://schemas.openxmlformats.org/drawingml/2006/wordprocessingDrawing" xmlns:w10="urn:schemas-microsoft-com:office:word" xmlns:w="http://schemas.openxmlformats.org/wordprocessingml/2006/main" xmlns:w14="http://schemas.microsoft.com/office/word/2010/wordml" xmlns:w15="http://schemas.microsoft.com/office/word/2012/wordml" xmlns:w16cex="http://schemas.microsoft.com/office/word/2018/wordml/cex" xmlns:w16cid="http://schemas.microsoft.com/office/word/2016/wordml/cid" xmlns:w16="http://schemas.microsoft.com/office/word/2018/wordml" xmlns:w16du="http://schemas.microsoft.com/office/word/2023/wordml/word16du" xmlns:w16sdtdh="http://schemas.microsoft.com/office/word/2020/wordml/sdtdatahash" xmlns:w16se="http://schemas.microsoft.com/office/word/2015/wordml/symex" xmlns:wpg="http://schemas.microsoft.com/office/word/2010/wordprocessingGroup" xmlns:wpi="http://schemas.microsoft.com/office/word/2010/wordprocessingInk" xmlns:wne="http://schemas.microsoft.com/office/word/2006/wordml" xmlns:wps="http://schemas.microsoft.com/office/word/2010/wordprocessingShape" mc:Ignorable="w14 w15 w16se w16cid w16 w16cex w16sdtdh wp14">
+<w:numbering xmlns:wpc="http://schemas.microsoft.com/office/word/2010/wordprocessingCanvas" xmlns:cx="http://schemas.microsoft.com/office/drawing/2014/chartex" xmlns:cx1="http://schemas.microsoft.com/office/drawing/2015/9/8/chartex" xmlns:cx2="http://schemas.microsoft.com/office/drawing/2015/10/21/chartex" xmlns:cx3="http://schemas.microsoft.com/office/drawing/2016/5/9/chartex" xmlns:cx4="http://schemas.microsoft.com/office/drawing/2016/5/10/chartex" xmlns:cx5="http://schemas.microsoft.com/office/drawing/2016/5/11/chartex" xmlns:cx6="http://schemas.microsoft.com/office/drawing/2016/5/12/chartex" xmlns:cx7="http://schemas.microsoft.com/office/drawing/2016/5/13/chartex" xmlns:cx8="http://schemas.microsoft.com/office/drawing/2016/5/14/chartex" xmlns:mc="http://schemas.openxmlformats.org/markup-compatibility/2006" xmlns:aink="http://schemas.microsoft.com/office/drawing/2016/ink" xmlns:am3d="http://schemas.microsoft.com/office/drawing/2017/model3d" xmlns:o="urn:schemas-microsoft-com:office:office" xmlns:r="http://schemas.openxmlformats.org/officeDocument/2006/relationships" xmlns:m="http://schemas.openxmlformats.org/officeDocument/2006/math" xmlns:v="urn:schemas-microsoft-com:vml" xmlns:wp14="http://schemas.microsoft.com/office/word/2010/wordprocessingDrawing" xmlns:wp="http://schemas.openxmlformats.org/drawingml/2006/wordprocessingDrawing" xmlns:w10="urn:schemas-microsoft-com:office:word" xmlns:w="http://schemas.openxmlformats.org/wordprocessingml/2006/main" xmlns:w14="http://schemas.microsoft.com/office/word/2010/wordml" xmlns:w15="http://schemas.microsoft.com/office/word/2012/wordml" xmlns:w16cid="http://schemas.microsoft.com/office/word/2016/wordml/cid" xmlns:w16se="http://schemas.microsoft.com/office/word/2015/wordml/symex" xmlns:wpg="http://schemas.microsoft.com/office/word/2010/wordprocessingGroup" xmlns:wpi="http://schemas.microsoft.com/office/word/2010/wordprocessingInk" xmlns:wne="http://schemas.microsoft.com/office/word/2006/wordml" xmlns:wps="http://schemas.microsoft.com/office/word/2010/wordprocessingShape" mc:Ignorable="w14 w15 w16se w16cid wp14">
   <w:abstractNum w:abstractNumId="0" w15:restartNumberingAfterBreak="0">
     <w:nsid w:val="00000001"/>
     <w:multiLevelType w:val="hybridMultilevel"/>
@@ -9678,29 +9722,29 @@
       </w:rPr>
     </w:lvl>
   </w:abstractNum>
-  <w:num w:numId="1" w16cid:durableId="1043289890">
+  <w:num w:numId="1">
     <w:abstractNumId w:val="5"/>
   </w:num>
-  <w:num w:numId="2" w16cid:durableId="199368036">
+  <w:num w:numId="2">
     <w:abstractNumId w:val="0"/>
   </w:num>
-  <w:num w:numId="3" w16cid:durableId="15692435">
+  <w:num w:numId="3">
     <w:abstractNumId w:val="1"/>
   </w:num>
-  <w:num w:numId="4" w16cid:durableId="2078429147">
+  <w:num w:numId="4">
     <w:abstractNumId w:val="2"/>
   </w:num>
-  <w:num w:numId="5" w16cid:durableId="495731398">
+  <w:num w:numId="5">
     <w:abstractNumId w:val="3"/>
   </w:num>
-  <w:num w:numId="6" w16cid:durableId="1142117504">
+  <w:num w:numId="6">
     <w:abstractNumId w:val="4"/>
   </w:num>
 </w:numbering>
 </file>
 
 <file path=word/styles.xml><?xml version="1.0" encoding="utf-8"?>
-<w:styles xmlns:mc="http://schemas.openxmlformats.org/markup-compatibility/2006" xmlns:r="http://schemas.openxmlformats.org/officeDocument/2006/relationships" xmlns:w="http://schemas.openxmlformats.org/wordprocessingml/2006/main" xmlns:w14="http://schemas.microsoft.com/office/word/2010/wordml" xmlns:w15="http://schemas.microsoft.com/office/word/2012/wordml" xmlns:w16cex="http://schemas.microsoft.com/office/word/2018/wordml/cex" xmlns:w16cid="http://schemas.microsoft.com/office/word/2016/wordml/cid" xmlns:w16="http://schemas.microsoft.com/office/word/2018/wordml" xmlns:w16sdtdh="http://schemas.microsoft.com/office/word/2020/wordml/sdtdatahash" xmlns:w16se="http://schemas.microsoft.com/office/word/2015/wordml/symex" mc:Ignorable="w14 w15 w16se w16cid w16 w16cex w16sdtdh">
+<w:styles xmlns:mc="http://schemas.openxmlformats.org/markup-compatibility/2006" xmlns:r="http://schemas.openxmlformats.org/officeDocument/2006/relationships" xmlns:w="http://schemas.openxmlformats.org/wordprocessingml/2006/main" xmlns:w14="http://schemas.microsoft.com/office/word/2010/wordml" xmlns:w15="http://schemas.microsoft.com/office/word/2012/wordml" xmlns:w16cid="http://schemas.microsoft.com/office/word/2016/wordml/cid" xmlns:w16se="http://schemas.microsoft.com/office/word/2015/wordml/symex" mc:Ignorable="w14 w15 w16se w16cid">
   <w:docDefaults>
     <w:rPrDefault>
       <w:rPr>
@@ -9712,7 +9756,7 @@
     </w:rPrDefault>
     <w:pPrDefault/>
   </w:docDefaults>
-  <w:latentStyles w:defLockedState="0" w:defUIPriority="99" w:defSemiHidden="0" w:defUnhideWhenUsed="0" w:defQFormat="0" w:count="376">
+  <w:latentStyles w:defLockedState="0" w:defUIPriority="99" w:defSemiHidden="0" w:defUnhideWhenUsed="0" w:defQFormat="0" w:count="375">
     <w:lsdException w:name="Normal" w:uiPriority="0" w:qFormat="1"/>
     <w:lsdException w:name="heading 1" w:uiPriority="9" w:qFormat="1"/>
     <w:lsdException w:name="heading 2" w:semiHidden="1" w:uiPriority="9" w:unhideWhenUsed="1" w:qFormat="1"/>
@@ -10088,7 +10132,6 @@
     <w:lsdException w:name="Smart Hyperlink" w:semiHidden="1" w:unhideWhenUsed="1"/>
     <w:lsdException w:name="Hashtag" w:semiHidden="1" w:unhideWhenUsed="1"/>
     <w:lsdException w:name="Unresolved Mention" w:semiHidden="1" w:unhideWhenUsed="1"/>
-    <w:lsdException w:name="Smart Link" w:semiHidden="1" w:unhideWhenUsed="1"/>
   </w:latentStyles>
   <w:style w:type="paragraph" w:default="1" w:styleId="Normal">
     <w:name w:val="Normal"/>

</xml_diff>